<commit_message>
Opdatering af Integrationstest.docx med rettelser til Nicklas
</commit_message>
<xml_diff>
--- a/Rapport/Integrationstest.docx
+++ b/Rapport/Integrationstest.docx
@@ -15,13 +15,43 @@
         <w:keepNext/>
       </w:pPr>
       <w:r>
-        <w:t>Da unit test tester hver klasse isoleret fra resten af systemet, tester man kun på at den enkelte klasse fungere som forventet. Der kan dog forekomme nogle problemer når de sættes sammen med andre klasser, hvis en klasse er udviklet af nogle og den anden klasse som den skal inter</w:t>
+        <w:t>Da unit test tester hver klasse isoleret fra resten af systemet, tester man kun på at den enkelte klasse fungere</w:t>
+      </w:r>
+      <w:ins w:id="0" w:author="Anders Meidahl" w:date="2016-05-18T15:56:00Z">
+        <w:r>
+          <w:t>r</w:t>
+        </w:r>
+      </w:ins>
+      <w:r>
+        <w:t xml:space="preserve"> som forventet. Der kan dog forekomme nogle problemer</w:t>
+      </w:r>
+      <w:ins w:id="1" w:author="Anders Meidahl" w:date="2016-05-18T15:56:00Z">
+        <w:r>
+          <w:t>,</w:t>
+        </w:r>
+      </w:ins>
+      <w:r>
+        <w:t xml:space="preserve"> når de sættes sammen med andre klasser</w:t>
+      </w:r>
+      <w:commentRangeStart w:id="2"/>
+      <w:r>
+        <w:t>, hvis en klasse er udviklet af nogle og den anden klasse som den skal inter</w:t>
       </w:r>
       <w:r>
         <w:t>agerer</w:t>
       </w:r>
       <w:r>
-        <w:t xml:space="preserve"> med har forstået at det fungere på en anden måde. Derfor bliver </w:t>
+        <w:t xml:space="preserve"> med har forstået at det fungere på en anden måde. </w:t>
+      </w:r>
+      <w:commentRangeEnd w:id="2"/>
+      <w:r>
+        <w:rPr>
+          <w:rStyle w:val="CommentReference"/>
+        </w:rPr>
+        <w:commentReference w:id="2"/>
+      </w:r>
+      <w:r>
+        <w:t xml:space="preserve">Derfor bliver </w:t>
       </w:r>
       <w:r>
         <w:t xml:space="preserve">produktet integrationstestet så disse fejl bliver opdaget og kan blive rettet. Når man skal lave integrationstest skal man finde ud af hvordan klasserne er afhængige af hinanden og derfor hvor man har brug for at lave integrationstest henne. På </w:t>
@@ -48,7 +78,15 @@
         <w:fldChar w:fldCharType="end"/>
       </w:r>
       <w:r>
-        <w:t xml:space="preserve"> kan man se et udsnit af </w:t>
+        <w:t xml:space="preserve"> kan man se et udsnit af</w:t>
+      </w:r>
+      <w:ins w:id="3" w:author="Anders Meidahl" w:date="2016-05-18T15:59:00Z">
+        <w:r>
+          <w:t xml:space="preserve"> Pristjek220’s</w:t>
+        </w:r>
+      </w:ins>
+      <w:r>
+        <w:t xml:space="preserve"> </w:t>
       </w:r>
       <w:proofErr w:type="spellStart"/>
       <w:r>
@@ -63,8 +101,13 @@
         <w:t>tree</w:t>
       </w:r>
       <w:proofErr w:type="spellEnd"/>
-      <w:r>
-        <w:t xml:space="preserve"> for Pristjek220, hvor man kan se at produktet overholder DIP, da højniveau kalder lavniveau og ikke omvendt.</w:t>
+      <w:del w:id="4" w:author="Anders Meidahl" w:date="2016-05-18T15:59:00Z">
+        <w:r>
+          <w:delText xml:space="preserve"> for Pristjek220</w:delText>
+        </w:r>
+      </w:del>
+      <w:r>
+        <w:t>, hvor man kan se at produktet overholder DIP, da højniveau kalder lavniveau og ikke omvendt.</w:t>
       </w:r>
     </w:p>
     <w:p>
@@ -72,7 +115,7 @@
         <w:keepNext/>
       </w:pPr>
       <w:r>
-        <w:object w:dxaOrig="27457" w:dyaOrig="10357">
+        <w:object w:dxaOrig="27457" w:dyaOrig="10357" w14:anchorId="364118D5">
           <v:shapetype id="_x0000_t75" coordsize="21600,21600" o:spt="75" o:preferrelative="t" path="m@4@5l@4@11@9@11@9@5xe" filled="f" stroked="f">
             <v:stroke joinstyle="miter"/>
             <v:formulas>
@@ -92,10 +135,10 @@
             <v:path o:extrusionok="f" gradientshapeok="t" o:connecttype="rect"/>
             <o:lock v:ext="edit" aspectratio="t"/>
           </v:shapetype>
-          <v:shape id="_x0000_i1025" type="#_x0000_t75" style="width:4in;height:99.6pt" o:ole="">
-            <v:imagedata r:id="rId4" o:title="" croptop="42020f" cropleft="16444f" cropright="23314f"/>
+          <v:shape id="_x0000_i1025" type="#_x0000_t75" style="width:288.55pt;height:99.4pt" o:ole="">
+            <v:imagedata r:id="rId6" o:title="" croptop="42020f" cropleft="16444f" cropright="23314f"/>
           </v:shape>
-          <o:OLEObject Type="Embed" ProgID="Visio.Drawing.15" ShapeID="_x0000_i1025" DrawAspect="Content" ObjectID="_1525088256" r:id="rId5"/>
+          <o:OLEObject Type="Embed" ProgID="Visio.Drawing.15" ShapeID="_x0000_i1025" DrawAspect="Content" ObjectID="_1525092854" r:id="rId7"/>
         </w:object>
       </w:r>
     </w:p>
@@ -103,19 +146,32 @@
       <w:pPr>
         <w:pStyle w:val="Caption"/>
       </w:pPr>
-      <w:bookmarkStart w:id="0" w:name="_Ref451344130"/>
+      <w:bookmarkStart w:id="5" w:name="_Ref451344130"/>
       <w:r>
         <w:t xml:space="preserve">Figur </w:t>
       </w:r>
-      <w:fldSimple w:instr=" SEQ Figur \* ARABIC ">
-        <w:r>
-          <w:rPr>
-            <w:noProof/>
-          </w:rPr>
-          <w:t>1</w:t>
-        </w:r>
-      </w:fldSimple>
-      <w:bookmarkEnd w:id="0"/>
+      <w:r>
+        <w:fldChar w:fldCharType="begin"/>
+      </w:r>
+      <w:r>
+        <w:instrText xml:space="preserve"> SEQ Figur \* ARABIC </w:instrText>
+      </w:r>
+      <w:r>
+        <w:fldChar w:fldCharType="separate"/>
+      </w:r>
+      <w:r>
+        <w:rPr>
+          <w:noProof/>
+        </w:rPr>
+        <w:t>1</w:t>
+      </w:r>
+      <w:r>
+        <w:rPr>
+          <w:noProof/>
+        </w:rPr>
+        <w:fldChar w:fldCharType="end"/>
+      </w:r>
+      <w:bookmarkEnd w:id="5"/>
       <w:r>
         <w:t xml:space="preserve">: Udsnit af </w:t>
       </w:r>
@@ -144,22 +200,43 @@
         <w:t xml:space="preserve">Der er forskellige måder at klare integrationstest på for at komme rundt om det hele. </w:t>
       </w:r>
       <w:r>
-        <w:t>Integrationstest af Pristjek</w:t>
-      </w:r>
-      <w:bookmarkStart w:id="1" w:name="_GoBack"/>
-      <w:bookmarkEnd w:id="1"/>
-      <w:r>
-        <w:t xml:space="preserve">220 er gjort med strategien ”Bottom-up”, for </w:t>
-      </w:r>
-      <w:r>
-        <w:t>let kunne dække alle interfaces mellem klasserne</w:t>
+        <w:t xml:space="preserve">Integrationstest af Pristjek220 er gjort med strategien ”Bottom-up”, for </w:t>
+      </w:r>
+      <w:r>
+        <w:t>let</w:t>
+      </w:r>
+      <w:ins w:id="6" w:author="Anders Meidahl" w:date="2016-05-18T16:04:00Z">
+        <w:r>
+          <w:t xml:space="preserve"> at</w:t>
+        </w:r>
+      </w:ins>
+      <w:r>
+        <w:t xml:space="preserve"> kunne dække alle interfaces mellem klasserne</w:t>
       </w:r>
       <w:r>
         <w:t xml:space="preserve">. </w:t>
       </w:r>
       <w:r>
-        <w:t xml:space="preserve">”Bottom-up” kræver dog man skriver mange drivers til hvert lag når der testsets, men der behøves dog ingen stubs når det testes med nogle få undtagelser som fx generering af tilfældige tal. </w:t>
-      </w:r>
+        <w:t xml:space="preserve">”Bottom-up” kræver dog man skriver mange drivers til hvert lag når der </w:t>
+      </w:r>
+      <w:del w:id="7" w:author="Anders Meidahl" w:date="2016-05-18T16:07:00Z">
+        <w:r>
+          <w:delText>testsets</w:delText>
+        </w:r>
+      </w:del>
+      <w:ins w:id="8" w:author="Anders Meidahl" w:date="2016-05-18T16:07:00Z">
+        <w:r>
+          <w:t>test</w:t>
+        </w:r>
+        <w:r>
+          <w:t>es</w:t>
+        </w:r>
+      </w:ins>
+      <w:r>
+        <w:t xml:space="preserve">, men der behøves dog ingen stubs når det testes med nogle få undtagelser som fx generering af tilfældige tal. </w:t>
+      </w:r>
+      <w:bookmarkStart w:id="9" w:name="_GoBack"/>
+      <w:bookmarkEnd w:id="9"/>
     </w:p>
     <w:sectPr>
       <w:pgSz w:w="11906" w:h="16838"/>
@@ -169,6 +246,41 @@
     </w:sectPr>
   </w:body>
 </w:document>
+</file>
+
+<file path=word/comments.xml><?xml version="1.0" encoding="utf-8"?>
+<w:comments xmlns:wpc="http://schemas.microsoft.com/office/word/2010/wordprocessingCanvas" xmlns:mc="http://schemas.openxmlformats.org/markup-compatibility/2006" xmlns:o="urn:schemas-microsoft-com:office:office" xmlns:r="http://schemas.openxmlformats.org/officeDocument/2006/relationships" xmlns:m="http://schemas.openxmlformats.org/officeDocument/2006/math" xmlns:v="urn:schemas-microsoft-com:vml" xmlns:wp14="http://schemas.microsoft.com/office/word/2010/wordprocessingDrawing" xmlns:wp="http://schemas.openxmlformats.org/drawingml/2006/wordprocessingDrawing" xmlns:w10="urn:schemas-microsoft-com:office:word" xmlns:w="http://schemas.openxmlformats.org/wordprocessingml/2006/main" xmlns:w14="http://schemas.microsoft.com/office/word/2010/wordml" xmlns:w15="http://schemas.microsoft.com/office/word/2012/wordml" xmlns:wpg="http://schemas.microsoft.com/office/word/2010/wordprocessingGroup" xmlns:wpi="http://schemas.microsoft.com/office/word/2010/wordprocessingInk" xmlns:wne="http://schemas.microsoft.com/office/word/2006/wordml" xmlns:wps="http://schemas.microsoft.com/office/word/2010/wordprocessingShape" mc:Ignorable="w14 w15 wp14">
+  <w:comment w:id="2" w:author="Anders Meidahl" w:date="2016-05-18T15:57:00Z" w:initials="AM">
+    <w:p>
+      <w:pPr>
+        <w:pStyle w:val="CommentText"/>
+      </w:pPr>
+      <w:r>
+        <w:rPr>
+          <w:rStyle w:val="CommentReference"/>
+        </w:rPr>
+        <w:annotationRef/>
+      </w:r>
+      <w:r>
+        <w:t>Hvis der er forskel på hvordan at udviklerne har forstået interaktionen mellem de to klasser. Eller noget i den stil, lige nu er det ret tåget</w:t>
+      </w:r>
+    </w:p>
+  </w:comment>
+</w:comments>
+</file>
+
+<file path=word/commentsExtended.xml><?xml version="1.0" encoding="utf-8"?>
+<w15:commentsEx xmlns:wpc="http://schemas.microsoft.com/office/word/2010/wordprocessingCanvas" xmlns:mc="http://schemas.openxmlformats.org/markup-compatibility/2006" xmlns:o="urn:schemas-microsoft-com:office:office" xmlns:r="http://schemas.openxmlformats.org/officeDocument/2006/relationships" xmlns:m="http://schemas.openxmlformats.org/officeDocument/2006/math" xmlns:v="urn:schemas-microsoft-com:vml" xmlns:wp14="http://schemas.microsoft.com/office/word/2010/wordprocessingDrawing" xmlns:wp="http://schemas.openxmlformats.org/drawingml/2006/wordprocessingDrawing" xmlns:w10="urn:schemas-microsoft-com:office:word" xmlns:w="http://schemas.openxmlformats.org/wordprocessingml/2006/main" xmlns:w14="http://schemas.microsoft.com/office/word/2010/wordml" xmlns:w15="http://schemas.microsoft.com/office/word/2012/wordml" xmlns:wpg="http://schemas.microsoft.com/office/word/2010/wordprocessingGroup" xmlns:wpi="http://schemas.microsoft.com/office/word/2010/wordprocessingInk" xmlns:wne="http://schemas.microsoft.com/office/word/2006/wordml" xmlns:wps="http://schemas.microsoft.com/office/word/2010/wordprocessingShape" mc:Ignorable="w14 w15 wp14">
+  <w15:commentEx w15:paraId="2B4E8E5A" w15:done="0"/>
+</w15:commentsEx>
+</file>
+
+<file path=word/people.xml><?xml version="1.0" encoding="utf-8"?>
+<w15:people xmlns:wpc="http://schemas.microsoft.com/office/word/2010/wordprocessingCanvas" xmlns:mc="http://schemas.openxmlformats.org/markup-compatibility/2006" xmlns:o="urn:schemas-microsoft-com:office:office" xmlns:r="http://schemas.openxmlformats.org/officeDocument/2006/relationships" xmlns:m="http://schemas.openxmlformats.org/officeDocument/2006/math" xmlns:v="urn:schemas-microsoft-com:vml" xmlns:wp14="http://schemas.microsoft.com/office/word/2010/wordprocessingDrawing" xmlns:wp="http://schemas.openxmlformats.org/drawingml/2006/wordprocessingDrawing" xmlns:w10="urn:schemas-microsoft-com:office:word" xmlns:w="http://schemas.openxmlformats.org/wordprocessingml/2006/main" xmlns:w14="http://schemas.microsoft.com/office/word/2010/wordml" xmlns:w15="http://schemas.microsoft.com/office/word/2012/wordml" xmlns:wpg="http://schemas.microsoft.com/office/word/2010/wordprocessingGroup" xmlns:wpi="http://schemas.microsoft.com/office/word/2010/wordprocessingInk" xmlns:wne="http://schemas.microsoft.com/office/word/2006/wordml" xmlns:wps="http://schemas.microsoft.com/office/word/2010/wordprocessingShape" mc:Ignorable="w14 w15 wp14">
+  <w15:person w15:author="Anders Meidahl">
+    <w15:presenceInfo w15:providerId="Windows Live" w15:userId="8659d8fb926deb7e"/>
+  </w15:person>
+</w15:people>
 </file>
 
 <file path=word/styles.xml><?xml version="1.0" encoding="utf-8"?>
@@ -646,6 +758,104 @@
       <w:szCs w:val="26"/>
     </w:rPr>
   </w:style>
+  <w:style w:type="character" w:styleId="CommentReference">
+    <w:name w:val="annotation reference"/>
+    <w:basedOn w:val="DefaultParagraphFont"/>
+    <w:uiPriority w:val="99"/>
+    <w:semiHidden/>
+    <w:unhideWhenUsed/>
+    <w:rsid w:val="00AD6E2A"/>
+    <w:rPr>
+      <w:sz w:val="16"/>
+      <w:szCs w:val="16"/>
+    </w:rPr>
+  </w:style>
+  <w:style w:type="paragraph" w:styleId="CommentText">
+    <w:name w:val="annotation text"/>
+    <w:basedOn w:val="Normal"/>
+    <w:link w:val="CommentTextChar"/>
+    <w:uiPriority w:val="99"/>
+    <w:semiHidden/>
+    <w:unhideWhenUsed/>
+    <w:rsid w:val="00AD6E2A"/>
+    <w:pPr>
+      <w:spacing w:line="240" w:lineRule="auto"/>
+    </w:pPr>
+    <w:rPr>
+      <w:sz w:val="20"/>
+      <w:szCs w:val="20"/>
+    </w:rPr>
+  </w:style>
+  <w:style w:type="character" w:customStyle="1" w:styleId="CommentTextChar">
+    <w:name w:val="Comment Text Char"/>
+    <w:basedOn w:val="DefaultParagraphFont"/>
+    <w:link w:val="CommentText"/>
+    <w:uiPriority w:val="99"/>
+    <w:semiHidden/>
+    <w:rsid w:val="00AD6E2A"/>
+    <w:rPr>
+      <w:sz w:val="20"/>
+      <w:szCs w:val="20"/>
+    </w:rPr>
+  </w:style>
+  <w:style w:type="paragraph" w:styleId="CommentSubject">
+    <w:name w:val="annotation subject"/>
+    <w:basedOn w:val="CommentText"/>
+    <w:next w:val="CommentText"/>
+    <w:link w:val="CommentSubjectChar"/>
+    <w:uiPriority w:val="99"/>
+    <w:semiHidden/>
+    <w:unhideWhenUsed/>
+    <w:rsid w:val="00AD6E2A"/>
+    <w:rPr>
+      <w:b/>
+      <w:bCs/>
+    </w:rPr>
+  </w:style>
+  <w:style w:type="character" w:customStyle="1" w:styleId="CommentSubjectChar">
+    <w:name w:val="Comment Subject Char"/>
+    <w:basedOn w:val="CommentTextChar"/>
+    <w:link w:val="CommentSubject"/>
+    <w:uiPriority w:val="99"/>
+    <w:semiHidden/>
+    <w:rsid w:val="00AD6E2A"/>
+    <w:rPr>
+      <w:b/>
+      <w:bCs/>
+      <w:sz w:val="20"/>
+      <w:szCs w:val="20"/>
+    </w:rPr>
+  </w:style>
+  <w:style w:type="paragraph" w:styleId="BalloonText">
+    <w:name w:val="Balloon Text"/>
+    <w:basedOn w:val="Normal"/>
+    <w:link w:val="BalloonTextChar"/>
+    <w:uiPriority w:val="99"/>
+    <w:semiHidden/>
+    <w:unhideWhenUsed/>
+    <w:rsid w:val="00AD6E2A"/>
+    <w:pPr>
+      <w:spacing w:after="0" w:line="240" w:lineRule="auto"/>
+    </w:pPr>
+    <w:rPr>
+      <w:rFonts w:ascii="Segoe UI" w:hAnsi="Segoe UI" w:cs="Segoe UI"/>
+      <w:sz w:val="18"/>
+      <w:szCs w:val="18"/>
+    </w:rPr>
+  </w:style>
+  <w:style w:type="character" w:customStyle="1" w:styleId="BalloonTextChar">
+    <w:name w:val="Balloon Text Char"/>
+    <w:basedOn w:val="DefaultParagraphFont"/>
+    <w:link w:val="BalloonText"/>
+    <w:uiPriority w:val="99"/>
+    <w:semiHidden/>
+    <w:rsid w:val="00AD6E2A"/>
+    <w:rPr>
+      <w:rFonts w:ascii="Segoe UI" w:hAnsi="Segoe UI" w:cs="Segoe UI"/>
+      <w:sz w:val="18"/>
+      <w:szCs w:val="18"/>
+    </w:rPr>
+  </w:style>
 </w:styles>
 </file>
 

</xml_diff>

<commit_message>
Rettet Integrationstest.docx efter review
</commit_message>
<xml_diff>
--- a/Rapport/Integrationstest.docx
+++ b/Rapport/Integrationstest.docx
@@ -17,41 +17,28 @@
       <w:r>
         <w:t>Da unit test tester hver klasse isoleret fra resten af systemet, tester man kun på at den enkelte klasse fungere</w:t>
       </w:r>
-      <w:ins w:id="0" w:author="Anders Meidahl" w:date="2016-05-18T15:56:00Z">
-        <w:r>
-          <w:t>r</w:t>
-        </w:r>
-      </w:ins>
+      <w:r>
+        <w:t>r</w:t>
+      </w:r>
       <w:r>
         <w:t xml:space="preserve"> som forventet. Der kan dog forekomme nogle problemer</w:t>
       </w:r>
-      <w:ins w:id="1" w:author="Anders Meidahl" w:date="2016-05-18T15:56:00Z">
-        <w:r>
-          <w:t>,</w:t>
-        </w:r>
-      </w:ins>
-      <w:r>
-        <w:t xml:space="preserve"> når de sættes sammen med andre klasser</w:t>
-      </w:r>
-      <w:commentRangeStart w:id="2"/>
-      <w:r>
-        <w:t>, hvis en klasse er udviklet af nogle og den anden klasse som den skal inter</w:t>
-      </w:r>
-      <w:r>
-        <w:t>agerer</w:t>
-      </w:r>
-      <w:r>
-        <w:t xml:space="preserve"> med har forstået at det fungere på en anden måde. </w:t>
-      </w:r>
-      <w:commentRangeEnd w:id="2"/>
-      <w:r>
-        <w:rPr>
-          <w:rStyle w:val="CommentReference"/>
-        </w:rPr>
-        <w:commentReference w:id="2"/>
-      </w:r>
-      <w:r>
-        <w:t xml:space="preserve">Derfor bliver </w:t>
+      <w:r>
+        <w:t>,</w:t>
+      </w:r>
+      <w:r>
+        <w:t xml:space="preserve"> når de sættes sammen med andre klasser,</w:t>
+      </w:r>
+      <w:r>
+        <w:t xml:space="preserve"> hvis udviklerne har forstået interaktionen mellem klasserne på forskellige måde</w:t>
+      </w:r>
+      <w:bookmarkStart w:id="0" w:name="_GoBack"/>
+      <w:bookmarkEnd w:id="0"/>
+      <w:r>
+        <w:t>r</w:t>
+      </w:r>
+      <w:r>
+        <w:t xml:space="preserve">. Derfor bliver </w:t>
       </w:r>
       <w:r>
         <w:t xml:space="preserve">produktet integrationstestet så disse fejl bliver opdaget og kan blive rettet. Når man skal lave integrationstest skal man finde ud af hvordan klasserne er afhængige af hinanden og derfor hvor man har brug for at lave integrationstest henne. På </w:t>
@@ -80,34 +67,11 @@
       <w:r>
         <w:t xml:space="preserve"> kan man se et udsnit af</w:t>
       </w:r>
-      <w:ins w:id="3" w:author="Anders Meidahl" w:date="2016-05-18T15:59:00Z">
-        <w:r>
-          <w:t xml:space="preserve"> Pristjek220’s</w:t>
-        </w:r>
-      </w:ins>
-      <w:r>
-        <w:t xml:space="preserve"> </w:t>
-      </w:r>
-      <w:proofErr w:type="spellStart"/>
-      <w:r>
-        <w:t>dependency</w:t>
-      </w:r>
-      <w:proofErr w:type="spellEnd"/>
-      <w:r>
-        <w:t xml:space="preserve"> </w:t>
-      </w:r>
-      <w:proofErr w:type="spellStart"/>
-      <w:r>
-        <w:t>tree</w:t>
-      </w:r>
-      <w:proofErr w:type="spellEnd"/>
-      <w:del w:id="4" w:author="Anders Meidahl" w:date="2016-05-18T15:59:00Z">
-        <w:r>
-          <w:delText xml:space="preserve"> for Pristjek220</w:delText>
-        </w:r>
-      </w:del>
-      <w:r>
-        <w:t>, hvor man kan se at produktet overholder DIP, da højniveau kalder lavniveau og ikke omvendt.</w:t>
+      <w:r>
+        <w:t xml:space="preserve"> Pristjek220’s</w:t>
+      </w:r>
+      <w:r>
+        <w:t xml:space="preserve"> dependency tree, hvor man kan se at produktet overholder DIP, da højniveau kalder lavniveau og ikke omvendt.</w:t>
       </w:r>
     </w:p>
     <w:p>
@@ -135,10 +99,10 @@
             <v:path o:extrusionok="f" gradientshapeok="t" o:connecttype="rect"/>
             <o:lock v:ext="edit" aspectratio="t"/>
           </v:shapetype>
-          <v:shape id="_x0000_i1025" type="#_x0000_t75" style="width:288.55pt;height:99.4pt" o:ole="">
-            <v:imagedata r:id="rId6" o:title="" croptop="42020f" cropleft="16444f" cropright="23314f"/>
+          <v:shape id="_x0000_i1025" type="#_x0000_t75" style="width:4in;height:99.6pt" o:ole="">
+            <v:imagedata r:id="rId4" o:title="" croptop="42020f" cropleft="16444f" cropright="23314f"/>
           </v:shape>
-          <o:OLEObject Type="Embed" ProgID="Visio.Drawing.15" ShapeID="_x0000_i1025" DrawAspect="Content" ObjectID="_1525092854" r:id="rId7"/>
+          <o:OLEObject Type="Embed" ProgID="Visio.Drawing.15" ShapeID="_x0000_i1025" DrawAspect="Content" ObjectID="_1525162974" r:id="rId5"/>
         </w:object>
       </w:r>
     </w:p>
@@ -146,51 +110,25 @@
       <w:pPr>
         <w:pStyle w:val="Caption"/>
       </w:pPr>
-      <w:bookmarkStart w:id="5" w:name="_Ref451344130"/>
+      <w:bookmarkStart w:id="1" w:name="_Ref451344130"/>
       <w:r>
         <w:t xml:space="preserve">Figur </w:t>
       </w:r>
-      <w:r>
-        <w:fldChar w:fldCharType="begin"/>
-      </w:r>
-      <w:r>
-        <w:instrText xml:space="preserve"> SEQ Figur \* ARABIC </w:instrText>
-      </w:r>
-      <w:r>
-        <w:fldChar w:fldCharType="separate"/>
-      </w:r>
-      <w:r>
-        <w:rPr>
-          <w:noProof/>
-        </w:rPr>
-        <w:t>1</w:t>
-      </w:r>
-      <w:r>
-        <w:rPr>
-          <w:noProof/>
-        </w:rPr>
-        <w:fldChar w:fldCharType="end"/>
-      </w:r>
-      <w:bookmarkEnd w:id="5"/>
-      <w:r>
-        <w:t xml:space="preserve">: Udsnit af </w:t>
-      </w:r>
-      <w:proofErr w:type="spellStart"/>
-      <w:r>
-        <w:t>dependency</w:t>
-      </w:r>
-      <w:proofErr w:type="spellEnd"/>
-      <w:r>
-        <w:t xml:space="preserve"> </w:t>
-      </w:r>
-      <w:proofErr w:type="spellStart"/>
-      <w:r>
-        <w:t>tr</w:t>
+      <w:fldSimple w:instr=" SEQ Figur \* ARABIC ">
+        <w:r>
+          <w:rPr>
+            <w:noProof/>
+          </w:rPr>
+          <w:t>1</w:t>
+        </w:r>
+      </w:fldSimple>
+      <w:bookmarkEnd w:id="1"/>
+      <w:r>
+        <w:t>: Udsnit af dependency tr</w:t>
       </w:r>
       <w:r>
         <w:t>ee</w:t>
       </w:r>
-      <w:proofErr w:type="spellEnd"/>
       <w:r>
         <w:t xml:space="preserve"> for Pristjek220.</w:t>
       </w:r>
@@ -205,11 +143,9 @@
       <w:r>
         <w:t>let</w:t>
       </w:r>
-      <w:ins w:id="6" w:author="Anders Meidahl" w:date="2016-05-18T16:04:00Z">
-        <w:r>
-          <w:t xml:space="preserve"> at</w:t>
-        </w:r>
-      </w:ins>
+      <w:r>
+        <w:t xml:space="preserve"> at</w:t>
+      </w:r>
       <w:r>
         <w:t xml:space="preserve"> kunne dække alle interfaces mellem klasserne</w:t>
       </w:r>
@@ -219,24 +155,12 @@
       <w:r>
         <w:t xml:space="preserve">”Bottom-up” kræver dog man skriver mange drivers til hvert lag når der </w:t>
       </w:r>
-      <w:del w:id="7" w:author="Anders Meidahl" w:date="2016-05-18T16:07:00Z">
-        <w:r>
-          <w:delText>testsets</w:delText>
-        </w:r>
-      </w:del>
-      <w:ins w:id="8" w:author="Anders Meidahl" w:date="2016-05-18T16:07:00Z">
-        <w:r>
-          <w:t>test</w:t>
-        </w:r>
-        <w:r>
-          <w:t>es</w:t>
-        </w:r>
-      </w:ins>
+      <w:r>
+        <w:t>testes</w:t>
+      </w:r>
       <w:r>
         <w:t xml:space="preserve">, men der behøves dog ingen stubs når det testes med nogle få undtagelser som fx generering af tilfældige tal. </w:t>
       </w:r>
-      <w:bookmarkStart w:id="9" w:name="_GoBack"/>
-      <w:bookmarkEnd w:id="9"/>
     </w:p>
     <w:sectPr>
       <w:pgSz w:w="11906" w:h="16838"/>
@@ -246,41 +170,6 @@
     </w:sectPr>
   </w:body>
 </w:document>
-</file>
-
-<file path=word/comments.xml><?xml version="1.0" encoding="utf-8"?>
-<w:comments xmlns:wpc="http://schemas.microsoft.com/office/word/2010/wordprocessingCanvas" xmlns:mc="http://schemas.openxmlformats.org/markup-compatibility/2006" xmlns:o="urn:schemas-microsoft-com:office:office" xmlns:r="http://schemas.openxmlformats.org/officeDocument/2006/relationships" xmlns:m="http://schemas.openxmlformats.org/officeDocument/2006/math" xmlns:v="urn:schemas-microsoft-com:vml" xmlns:wp14="http://schemas.microsoft.com/office/word/2010/wordprocessingDrawing" xmlns:wp="http://schemas.openxmlformats.org/drawingml/2006/wordprocessingDrawing" xmlns:w10="urn:schemas-microsoft-com:office:word" xmlns:w="http://schemas.openxmlformats.org/wordprocessingml/2006/main" xmlns:w14="http://schemas.microsoft.com/office/word/2010/wordml" xmlns:w15="http://schemas.microsoft.com/office/word/2012/wordml" xmlns:wpg="http://schemas.microsoft.com/office/word/2010/wordprocessingGroup" xmlns:wpi="http://schemas.microsoft.com/office/word/2010/wordprocessingInk" xmlns:wne="http://schemas.microsoft.com/office/word/2006/wordml" xmlns:wps="http://schemas.microsoft.com/office/word/2010/wordprocessingShape" mc:Ignorable="w14 w15 wp14">
-  <w:comment w:id="2" w:author="Anders Meidahl" w:date="2016-05-18T15:57:00Z" w:initials="AM">
-    <w:p>
-      <w:pPr>
-        <w:pStyle w:val="CommentText"/>
-      </w:pPr>
-      <w:r>
-        <w:rPr>
-          <w:rStyle w:val="CommentReference"/>
-        </w:rPr>
-        <w:annotationRef/>
-      </w:r>
-      <w:r>
-        <w:t>Hvis der er forskel på hvordan at udviklerne har forstået interaktionen mellem de to klasser. Eller noget i den stil, lige nu er det ret tåget</w:t>
-      </w:r>
-    </w:p>
-  </w:comment>
-</w:comments>
-</file>
-
-<file path=word/commentsExtended.xml><?xml version="1.0" encoding="utf-8"?>
-<w15:commentsEx xmlns:wpc="http://schemas.microsoft.com/office/word/2010/wordprocessingCanvas" xmlns:mc="http://schemas.openxmlformats.org/markup-compatibility/2006" xmlns:o="urn:schemas-microsoft-com:office:office" xmlns:r="http://schemas.openxmlformats.org/officeDocument/2006/relationships" xmlns:m="http://schemas.openxmlformats.org/officeDocument/2006/math" xmlns:v="urn:schemas-microsoft-com:vml" xmlns:wp14="http://schemas.microsoft.com/office/word/2010/wordprocessingDrawing" xmlns:wp="http://schemas.openxmlformats.org/drawingml/2006/wordprocessingDrawing" xmlns:w10="urn:schemas-microsoft-com:office:word" xmlns:w="http://schemas.openxmlformats.org/wordprocessingml/2006/main" xmlns:w14="http://schemas.microsoft.com/office/word/2010/wordml" xmlns:w15="http://schemas.microsoft.com/office/word/2012/wordml" xmlns:wpg="http://schemas.microsoft.com/office/word/2010/wordprocessingGroup" xmlns:wpi="http://schemas.microsoft.com/office/word/2010/wordprocessingInk" xmlns:wne="http://schemas.microsoft.com/office/word/2006/wordml" xmlns:wps="http://schemas.microsoft.com/office/word/2010/wordprocessingShape" mc:Ignorable="w14 w15 wp14">
-  <w15:commentEx w15:paraId="2B4E8E5A" w15:done="0"/>
-</w15:commentsEx>
-</file>
-
-<file path=word/people.xml><?xml version="1.0" encoding="utf-8"?>
-<w15:people xmlns:wpc="http://schemas.microsoft.com/office/word/2010/wordprocessingCanvas" xmlns:mc="http://schemas.openxmlformats.org/markup-compatibility/2006" xmlns:o="urn:schemas-microsoft-com:office:office" xmlns:r="http://schemas.openxmlformats.org/officeDocument/2006/relationships" xmlns:m="http://schemas.openxmlformats.org/officeDocument/2006/math" xmlns:v="urn:schemas-microsoft-com:vml" xmlns:wp14="http://schemas.microsoft.com/office/word/2010/wordprocessingDrawing" xmlns:wp="http://schemas.openxmlformats.org/drawingml/2006/wordprocessingDrawing" xmlns:w10="urn:schemas-microsoft-com:office:word" xmlns:w="http://schemas.openxmlformats.org/wordprocessingml/2006/main" xmlns:w14="http://schemas.microsoft.com/office/word/2010/wordml" xmlns:w15="http://schemas.microsoft.com/office/word/2012/wordml" xmlns:wpg="http://schemas.microsoft.com/office/word/2010/wordprocessingGroup" xmlns:wpi="http://schemas.microsoft.com/office/word/2010/wordprocessingInk" xmlns:wne="http://schemas.microsoft.com/office/word/2006/wordml" xmlns:wps="http://schemas.microsoft.com/office/word/2010/wordprocessingShape" mc:Ignorable="w14 w15 wp14">
-  <w15:person w15:author="Anders Meidahl">
-    <w15:presenceInfo w15:providerId="Windows Live" w15:userId="8659d8fb926deb7e"/>
-  </w15:person>
-</w15:people>
 </file>
 
 <file path=word/styles.xml><?xml version="1.0" encoding="utf-8"?>

</xml_diff>